<commit_message>
1:23 PM OCT 17
</commit_message>
<xml_diff>
--- a/BackEnd/MICOMI FETCHING API (AutoRecovered).docx
+++ b/BackEnd/MICOMI FETCHING API (AutoRecovered).docx
@@ -8281,6 +8281,125 @@
       <w:r>
         <w:br/>
       </w:r>
+      <w:hyperlink r:id="rId24" w:history="1">
+        <w:r>
+          <w:rPr>
+            <w:rStyle w:val="Hyperlink"/>
+            <w:rFonts w:ascii="Times New Roman" w:hAnsi="Times New Roman" w:cs="Times New Roman"/>
+          </w:rPr>
+          <w:t>http://localhost:3000/game/use-potion/11/1/3</w:t>
+        </w:r>
+      </w:hyperlink>
+    </w:p>
+    <w:p>
+      <w:pPr>
+        <w:rPr>
+          <w:rFonts w:ascii="Times New Roman" w:hAnsi="Times New Roman" w:cs="Times New Roman"/>
+        </w:rPr>
+      </w:pPr>
+    </w:p>
+    <w:p>
+      <w:pPr>
+        <w:rPr>
+          <w:rFonts w:ascii="Times New Roman" w:hAnsi="Times New Roman" w:cs="Times New Roman"/>
+        </w:rPr>
+      </w:pPr>
+      <w:r>
+        <w:rPr>
+          <w:rFonts w:ascii="Times New Roman" w:hAnsi="Times New Roman" w:cs="Times New Roman"/>
+        </w:rPr>
+        <w:t>http://localhost:3000/shop/potion</w:t>
+      </w:r>
+      <w:r>
+        <w:rPr>
+          <w:rFonts w:ascii="Times New Roman" w:hAnsi="Times New Roman" w:cs="Times New Roman"/>
+        </w:rPr>
+        <w:t>s/11</w:t>
+      </w:r>
+    </w:p>
+    <w:p>
+      <w:pPr>
+        <w:rPr>
+          <w:rFonts w:ascii="Times New Roman" w:hAnsi="Times New Roman" w:cs="Times New Roman"/>
+        </w:rPr>
+      </w:pPr>
+    </w:p>
+    <w:p>
+      <w:pPr>
+        <w:rPr>
+          <w:rFonts w:ascii="Times New Roman" w:hAnsi="Times New Roman" w:cs="Times New Roman"/>
+        </w:rPr>
+      </w:pPr>
+    </w:p>
+    <w:p>
+      <w:pPr>
+        <w:rPr>
+          <w:rFonts w:ascii="Times New Roman" w:hAnsi="Times New Roman" w:cs="Times New Roman"/>
+        </w:rPr>
+      </w:pPr>
+    </w:p>
+    <w:p>
+      <w:pPr>
+        <w:rPr>
+          <w:rFonts w:ascii="Times New Roman" w:hAnsi="Times New Roman" w:cs="Times New Roman"/>
+        </w:rPr>
+      </w:pPr>
+    </w:p>
+    <w:p>
+      <w:pPr>
+        <w:rPr>
+          <w:rFonts w:ascii="Times New Roman" w:hAnsi="Times New Roman" w:cs="Times New Roman"/>
+        </w:rPr>
+      </w:pPr>
+    </w:p>
+    <w:p>
+      <w:pPr>
+        <w:rPr>
+          <w:rFonts w:ascii="Times New Roman" w:hAnsi="Times New Roman" w:cs="Times New Roman"/>
+        </w:rPr>
+      </w:pPr>
+      <w:hyperlink r:id="rId25" w:history="1">
+        <w:r>
+          <w:rPr>
+            <w:rStyle w:val="Hyperlink"/>
+            <w:rFonts w:ascii="Times New Roman" w:hAnsi="Times New Roman" w:cs="Times New Roman"/>
+          </w:rPr>
+          <w:t>http://localhost:3000/game/entryLevel/11/3/preview</w:t>
+        </w:r>
+      </w:hyperlink>
+      <w:r>
+        <w:rPr>
+          <w:rFonts w:ascii="Times New Roman" w:hAnsi="Times New Roman" w:cs="Times New Roman"/>
+        </w:rPr>
+        <w:t xml:space="preserve"> - To get the potion</w:t>
+      </w:r>
+    </w:p>
+    <w:p>
+      <w:pPr>
+        <w:rPr>
+          <w:rFonts w:ascii="Times New Roman" w:hAnsi="Times New Roman" w:cs="Times New Roman"/>
+        </w:rPr>
+      </w:pPr>
+      <w:r>
+        <w:rPr>
+          <w:rFonts w:ascii="Times New Roman" w:hAnsi="Times New Roman" w:cs="Times New Roman"/>
+        </w:rPr>
+        <w:t>http://localhost:3000/game/entryLevel/11/3/preview/buy-potion/4</w:t>
+      </w:r>
+    </w:p>
+    <w:p>
+      <w:pPr>
+        <w:rPr>
+          <w:rFonts w:ascii="Times New Roman" w:hAnsi="Times New Roman" w:cs="Times New Roman"/>
+        </w:rPr>
+      </w:pPr>
+    </w:p>
+    <w:p>
+      <w:pPr>
+        <w:rPr>
+          <w:rFonts w:ascii="Times New Roman" w:hAnsi="Times New Roman" w:cs="Times New Roman"/>
+        </w:rPr>
+      </w:pPr>
     </w:p>
     <w:sectPr>
       <w:pgSz w:w="12240" w:h="15840"/>

</xml_diff>